<commit_message>
Pushed 06.03 Meeting Minutes
</commit_message>
<xml_diff>
--- a/Meeting Minutes/February/27.02 - Meeting Minutes.docx
+++ b/Meeting Minutes/February/27.02 - Meeting Minutes.docx
@@ -242,8 +242,10 @@
         <w:t xml:space="preserve">The task breakdown for Sprint </w:t>
       </w:r>
       <w:r>
-        <w:t>4</w:t>
-      </w:r>
+        <w:t>5</w:t>
+      </w:r>
+      <w:bookmarkStart w:id="0" w:name="_GoBack"/>
+      <w:bookmarkEnd w:id="0"/>
       <w:r>
         <w:t xml:space="preserve"> is as follows:</w:t>
       </w:r>
@@ -341,13 +343,7 @@
               </w:numPr>
             </w:pPr>
             <w:r>
-              <w:t xml:space="preserve">As part of the jam, </w:t>
-            </w:r>
-            <w:r>
-              <w:t>c</w:t>
-            </w:r>
-            <w:r>
-              <w:t>reate the sample scene</w:t>
+              <w:t>As part of the jam, create the sample scene</w:t>
             </w:r>
           </w:p>
           <w:p>
@@ -359,13 +355,7 @@
               </w:numPr>
             </w:pPr>
             <w:r>
-              <w:t xml:space="preserve">As part of the jam, </w:t>
-            </w:r>
-            <w:r>
-              <w:t>p</w:t>
-            </w:r>
-            <w:r>
-              <w:t>lot the presentation</w:t>
+              <w:t>As part of the jam, plot the presentation</w:t>
             </w:r>
           </w:p>
           <w:p>
@@ -377,10 +367,7 @@
               </w:numPr>
             </w:pPr>
             <w:r>
-              <w:t>As part of a larger group meeting on Monday, r</w:t>
-            </w:r>
-            <w:r>
-              <w:t>ehearse the presentation</w:t>
+              <w:t>As part of a larger group meeting on Monday, rehearse the presentation</w:t>
             </w:r>
           </w:p>
           <w:p>
@@ -474,10 +461,7 @@
               </w:numPr>
             </w:pPr>
             <w:r>
-              <w:t>As part of the jam, create the sample scen</w:t>
-            </w:r>
-            <w:r>
-              <w:t>e</w:t>
+              <w:t>As part of the jam, create the sample scene</w:t>
             </w:r>
           </w:p>
           <w:p>
@@ -961,8 +945,6 @@
       <w:r>
         <w:t xml:space="preserve"> All of the allocated tasks for this week directly tie in to this objective, with 2 hours of typical remote work also being replaced with team meetings and rehearsals of the presentation.</w:t>
       </w:r>
-      <w:bookmarkStart w:id="0" w:name="_GoBack"/>
-      <w:bookmarkEnd w:id="0"/>
     </w:p>
     <w:p>
       <w:r>

</xml_diff>